<commit_message>
Correct spelling in page header.
</commit_message>
<xml_diff>
--- a/Paralog Targets and Drugs for Entamoeba histolitica.docx
+++ b/Paralog Targets and Drugs for Entamoeba histolitica.docx
@@ -410,8 +410,6 @@
         </w:rPr>
         <w:t>.</w:t>
       </w:r>
-      <w:bookmarkStart w:id="0" w:name="_GoBack"/>
-      <w:bookmarkEnd w:id="0"/>
     </w:p>
     <w:p/>
     <w:p/>
@@ -631,7 +629,12 @@
       </w:r>
     </w:p>
     <w:sectPr>
-      <w:headerReference w:type="default" r:id="rId9"/>
+      <w:headerReference w:type="even" r:id="rId9"/>
+      <w:headerReference w:type="default" r:id="rId10"/>
+      <w:footerReference w:type="even" r:id="rId11"/>
+      <w:footerReference w:type="default" r:id="rId12"/>
+      <w:headerReference w:type="first" r:id="rId13"/>
+      <w:footerReference w:type="first" r:id="rId14"/>
       <w:pgSz w:w="12240" w:h="15840"/>
       <w:pgMar w:top="1440" w:right="1440" w:bottom="1440" w:left="1440" w:header="720" w:footer="720" w:gutter="0"/>
       <w:cols w:space="720"/>
@@ -666,6 +669,36 @@
 </w:endnotes>
 </file>
 
+<file path=word/footer1.xml><?xml version="1.0" encoding="utf-8"?>
+<w:ftr xmlns:wpc="http://schemas.microsoft.com/office/word/2010/wordprocessingCanvas" xmlns:cx="http://schemas.microsoft.com/office/drawing/2014/chartex" xmlns:cx1="http://schemas.microsoft.com/office/drawing/2015/9/8/chartex" xmlns:cx2="http://schemas.microsoft.com/office/drawing/2015/10/21/chartex" xmlns:cx3="http://schemas.microsoft.com/office/drawing/2016/5/9/chartex" xmlns:cx4="http://schemas.microsoft.com/office/drawing/2016/5/10/chartex" xmlns:cx5="http://schemas.microsoft.com/office/drawing/2016/5/11/chartex" xmlns:cx6="http://schemas.microsoft.com/office/drawing/2016/5/12/chartex" xmlns:cx7="http://schemas.microsoft.com/office/drawing/2016/5/13/chartex" xmlns:cx8="http://schemas.microsoft.com/office/drawing/2016/5/14/chartex" xmlns:mc="http://schemas.openxmlformats.org/markup-compatibility/2006" xmlns:aink="http://schemas.microsoft.com/office/drawing/2016/ink" xmlns:am3d="http://schemas.microsoft.com/office/drawing/2017/model3d" xmlns:o="urn:schemas-microsoft-com:office:office" xmlns:r="http://schemas.openxmlformats.org/officeDocument/2006/relationships" xmlns:m="http://schemas.openxmlformats.org/officeDocument/2006/math" xmlns:v="urn:schemas-microsoft-com:vml" xmlns:wp14="http://schemas.microsoft.com/office/word/2010/wordprocessingDrawing" xmlns:wp="http://schemas.openxmlformats.org/drawingml/2006/wordprocessingDrawing" xmlns:w10="urn:schemas-microsoft-com:office:word" xmlns:w="http://schemas.openxmlformats.org/wordprocessingml/2006/main" xmlns:w14="http://schemas.microsoft.com/office/word/2010/wordml" xmlns:w15="http://schemas.microsoft.com/office/word/2012/wordml" xmlns:w16cex="http://schemas.microsoft.com/office/word/2018/wordml/cex" xmlns:w16cid="http://schemas.microsoft.com/office/word/2016/wordml/cid" xmlns:w16="http://schemas.microsoft.com/office/word/2018/wordml" xmlns:w16se="http://schemas.microsoft.com/office/word/2015/wordml/symex" xmlns:wpg="http://schemas.microsoft.com/office/word/2010/wordprocessingGroup" xmlns:wpi="http://schemas.microsoft.com/office/word/2010/wordprocessingInk" xmlns:wne="http://schemas.microsoft.com/office/word/2006/wordml" xmlns:wps="http://schemas.microsoft.com/office/word/2010/wordprocessingShape" mc:Ignorable="w14 w15 w16se w16cid w16 w16cex wp14">
+  <w:p>
+    <w:pPr>
+      <w:pStyle w:val="Footer"/>
+    </w:pPr>
+  </w:p>
+</w:ftr>
+</file>
+
+<file path=word/footer2.xml><?xml version="1.0" encoding="utf-8"?>
+<w:ftr xmlns:wpc="http://schemas.microsoft.com/office/word/2010/wordprocessingCanvas" xmlns:cx="http://schemas.microsoft.com/office/drawing/2014/chartex" xmlns:cx1="http://schemas.microsoft.com/office/drawing/2015/9/8/chartex" xmlns:cx2="http://schemas.microsoft.com/office/drawing/2015/10/21/chartex" xmlns:cx3="http://schemas.microsoft.com/office/drawing/2016/5/9/chartex" xmlns:cx4="http://schemas.microsoft.com/office/drawing/2016/5/10/chartex" xmlns:cx5="http://schemas.microsoft.com/office/drawing/2016/5/11/chartex" xmlns:cx6="http://schemas.microsoft.com/office/drawing/2016/5/12/chartex" xmlns:cx7="http://schemas.microsoft.com/office/drawing/2016/5/13/chartex" xmlns:cx8="http://schemas.microsoft.com/office/drawing/2016/5/14/chartex" xmlns:mc="http://schemas.openxmlformats.org/markup-compatibility/2006" xmlns:aink="http://schemas.microsoft.com/office/drawing/2016/ink" xmlns:am3d="http://schemas.microsoft.com/office/drawing/2017/model3d" xmlns:o="urn:schemas-microsoft-com:office:office" xmlns:r="http://schemas.openxmlformats.org/officeDocument/2006/relationships" xmlns:m="http://schemas.openxmlformats.org/officeDocument/2006/math" xmlns:v="urn:schemas-microsoft-com:vml" xmlns:wp14="http://schemas.microsoft.com/office/word/2010/wordprocessingDrawing" xmlns:wp="http://schemas.openxmlformats.org/drawingml/2006/wordprocessingDrawing" xmlns:w10="urn:schemas-microsoft-com:office:word" xmlns:w="http://schemas.openxmlformats.org/wordprocessingml/2006/main" xmlns:w14="http://schemas.microsoft.com/office/word/2010/wordml" xmlns:w15="http://schemas.microsoft.com/office/word/2012/wordml" xmlns:w16cex="http://schemas.microsoft.com/office/word/2018/wordml/cex" xmlns:w16cid="http://schemas.microsoft.com/office/word/2016/wordml/cid" xmlns:w16="http://schemas.microsoft.com/office/word/2018/wordml" xmlns:w16se="http://schemas.microsoft.com/office/word/2015/wordml/symex" xmlns:wpg="http://schemas.microsoft.com/office/word/2010/wordprocessingGroup" xmlns:wpi="http://schemas.microsoft.com/office/word/2010/wordprocessingInk" xmlns:wne="http://schemas.microsoft.com/office/word/2006/wordml" xmlns:wps="http://schemas.microsoft.com/office/word/2010/wordprocessingShape" mc:Ignorable="w14 w15 w16se w16cid w16 w16cex wp14">
+  <w:p>
+    <w:pPr>
+      <w:pStyle w:val="Footer"/>
+    </w:pPr>
+  </w:p>
+</w:ftr>
+</file>
+
+<file path=word/footer3.xml><?xml version="1.0" encoding="utf-8"?>
+<w:ftr xmlns:wpc="http://schemas.microsoft.com/office/word/2010/wordprocessingCanvas" xmlns:cx="http://schemas.microsoft.com/office/drawing/2014/chartex" xmlns:cx1="http://schemas.microsoft.com/office/drawing/2015/9/8/chartex" xmlns:cx2="http://schemas.microsoft.com/office/drawing/2015/10/21/chartex" xmlns:cx3="http://schemas.microsoft.com/office/drawing/2016/5/9/chartex" xmlns:cx4="http://schemas.microsoft.com/office/drawing/2016/5/10/chartex" xmlns:cx5="http://schemas.microsoft.com/office/drawing/2016/5/11/chartex" xmlns:cx6="http://schemas.microsoft.com/office/drawing/2016/5/12/chartex" xmlns:cx7="http://schemas.microsoft.com/office/drawing/2016/5/13/chartex" xmlns:cx8="http://schemas.microsoft.com/office/drawing/2016/5/14/chartex" xmlns:mc="http://schemas.openxmlformats.org/markup-compatibility/2006" xmlns:aink="http://schemas.microsoft.com/office/drawing/2016/ink" xmlns:am3d="http://schemas.microsoft.com/office/drawing/2017/model3d" xmlns:o="urn:schemas-microsoft-com:office:office" xmlns:r="http://schemas.openxmlformats.org/officeDocument/2006/relationships" xmlns:m="http://schemas.openxmlformats.org/officeDocument/2006/math" xmlns:v="urn:schemas-microsoft-com:vml" xmlns:wp14="http://schemas.microsoft.com/office/word/2010/wordprocessingDrawing" xmlns:wp="http://schemas.openxmlformats.org/drawingml/2006/wordprocessingDrawing" xmlns:w10="urn:schemas-microsoft-com:office:word" xmlns:w="http://schemas.openxmlformats.org/wordprocessingml/2006/main" xmlns:w14="http://schemas.microsoft.com/office/word/2010/wordml" xmlns:w15="http://schemas.microsoft.com/office/word/2012/wordml" xmlns:w16cex="http://schemas.microsoft.com/office/word/2018/wordml/cex" xmlns:w16cid="http://schemas.microsoft.com/office/word/2016/wordml/cid" xmlns:w16="http://schemas.microsoft.com/office/word/2018/wordml" xmlns:w16se="http://schemas.microsoft.com/office/word/2015/wordml/symex" xmlns:wpg="http://schemas.microsoft.com/office/word/2010/wordprocessingGroup" xmlns:wpi="http://schemas.microsoft.com/office/word/2010/wordprocessingInk" xmlns:wne="http://schemas.microsoft.com/office/word/2006/wordml" xmlns:wps="http://schemas.microsoft.com/office/word/2010/wordprocessingShape" mc:Ignorable="w14 w15 w16se w16cid w16 w16cex wp14">
+  <w:p>
+    <w:pPr>
+      <w:pStyle w:val="Footer"/>
+    </w:pPr>
+  </w:p>
+</w:ftr>
+</file>
+
 <file path=word/footnotes.xml><?xml version="1.0" encoding="utf-8"?>
 <w:footnotes xmlns:wpc="http://schemas.microsoft.com/office/word/2010/wordprocessingCanvas" xmlns:cx="http://schemas.microsoft.com/office/drawing/2014/chartex" xmlns:cx1="http://schemas.microsoft.com/office/drawing/2015/9/8/chartex" xmlns:cx2="http://schemas.microsoft.com/office/drawing/2015/10/21/chartex" xmlns:cx3="http://schemas.microsoft.com/office/drawing/2016/5/9/chartex" xmlns:cx4="http://schemas.microsoft.com/office/drawing/2016/5/10/chartex" xmlns:cx5="http://schemas.microsoft.com/office/drawing/2016/5/11/chartex" xmlns:cx6="http://schemas.microsoft.com/office/drawing/2016/5/12/chartex" xmlns:cx7="http://schemas.microsoft.com/office/drawing/2016/5/13/chartex" xmlns:cx8="http://schemas.microsoft.com/office/drawing/2016/5/14/chartex" xmlns:mc="http://schemas.openxmlformats.org/markup-compatibility/2006" xmlns:aink="http://schemas.microsoft.com/office/drawing/2016/ink" xmlns:am3d="http://schemas.microsoft.com/office/drawing/2017/model3d" xmlns:o="urn:schemas-microsoft-com:office:office" xmlns:r="http://schemas.openxmlformats.org/officeDocument/2006/relationships" xmlns:m="http://schemas.openxmlformats.org/officeDocument/2006/math" xmlns:v="urn:schemas-microsoft-com:vml" xmlns:wp14="http://schemas.microsoft.com/office/word/2010/wordprocessingDrawing" xmlns:wp="http://schemas.openxmlformats.org/drawingml/2006/wordprocessingDrawing" xmlns:w10="urn:schemas-microsoft-com:office:word" xmlns:w="http://schemas.openxmlformats.org/wordprocessingml/2006/main" xmlns:w14="http://schemas.microsoft.com/office/word/2010/wordml" xmlns:w15="http://schemas.microsoft.com/office/word/2012/wordml" xmlns:w16cex="http://schemas.microsoft.com/office/word/2018/wordml/cex" xmlns:w16cid="http://schemas.microsoft.com/office/word/2016/wordml/cid" xmlns:w16="http://schemas.microsoft.com/office/word/2018/wordml" xmlns:w16se="http://schemas.microsoft.com/office/word/2015/wordml/symex" xmlns:wpg="http://schemas.microsoft.com/office/word/2010/wordprocessingGroup" xmlns:wpi="http://schemas.microsoft.com/office/word/2010/wordprocessingInk" xmlns:wne="http://schemas.microsoft.com/office/word/2006/wordml" xmlns:wps="http://schemas.microsoft.com/office/word/2010/wordprocessingShape" mc:Ignorable="w14 w15 w16se w16cid w16 w16cex wp14">
   <w:footnote w:type="separator" w:id="-1">
@@ -692,6 +725,16 @@
 </file>
 
 <file path=word/header1.xml><?xml version="1.0" encoding="utf-8"?>
+<w:hdr xmlns:wpc="http://schemas.microsoft.com/office/word/2010/wordprocessingCanvas" xmlns:cx="http://schemas.microsoft.com/office/drawing/2014/chartex" xmlns:cx1="http://schemas.microsoft.com/office/drawing/2015/9/8/chartex" xmlns:cx2="http://schemas.microsoft.com/office/drawing/2015/10/21/chartex" xmlns:cx3="http://schemas.microsoft.com/office/drawing/2016/5/9/chartex" xmlns:cx4="http://schemas.microsoft.com/office/drawing/2016/5/10/chartex" xmlns:cx5="http://schemas.microsoft.com/office/drawing/2016/5/11/chartex" xmlns:cx6="http://schemas.microsoft.com/office/drawing/2016/5/12/chartex" xmlns:cx7="http://schemas.microsoft.com/office/drawing/2016/5/13/chartex" xmlns:cx8="http://schemas.microsoft.com/office/drawing/2016/5/14/chartex" xmlns:mc="http://schemas.openxmlformats.org/markup-compatibility/2006" xmlns:aink="http://schemas.microsoft.com/office/drawing/2016/ink" xmlns:am3d="http://schemas.microsoft.com/office/drawing/2017/model3d" xmlns:o="urn:schemas-microsoft-com:office:office" xmlns:r="http://schemas.openxmlformats.org/officeDocument/2006/relationships" xmlns:m="http://schemas.openxmlformats.org/officeDocument/2006/math" xmlns:v="urn:schemas-microsoft-com:vml" xmlns:wp14="http://schemas.microsoft.com/office/word/2010/wordprocessingDrawing" xmlns:wp="http://schemas.openxmlformats.org/drawingml/2006/wordprocessingDrawing" xmlns:w10="urn:schemas-microsoft-com:office:word" xmlns:w="http://schemas.openxmlformats.org/wordprocessingml/2006/main" xmlns:w14="http://schemas.microsoft.com/office/word/2010/wordml" xmlns:w15="http://schemas.microsoft.com/office/word/2012/wordml" xmlns:w16cex="http://schemas.microsoft.com/office/word/2018/wordml/cex" xmlns:w16cid="http://schemas.microsoft.com/office/word/2016/wordml/cid" xmlns:w16="http://schemas.microsoft.com/office/word/2018/wordml" xmlns:w16se="http://schemas.microsoft.com/office/word/2015/wordml/symex" xmlns:wpg="http://schemas.microsoft.com/office/word/2010/wordprocessingGroup" xmlns:wpi="http://schemas.microsoft.com/office/word/2010/wordprocessingInk" xmlns:wne="http://schemas.microsoft.com/office/word/2006/wordml" xmlns:wps="http://schemas.microsoft.com/office/word/2010/wordprocessingShape" mc:Ignorable="w14 w15 w16se w16cid w16 w16cex wp14">
+  <w:p>
+    <w:pPr>
+      <w:pStyle w:val="Header"/>
+    </w:pPr>
+  </w:p>
+</w:hdr>
+</file>
+
+<file path=word/header2.xml><?xml version="1.0" encoding="utf-8"?>
 <w:hdr xmlns:wpc="http://schemas.microsoft.com/office/word/2010/wordprocessingCanvas" xmlns:cx="http://schemas.microsoft.com/office/drawing/2014/chartex" xmlns:cx1="http://schemas.microsoft.com/office/drawing/2015/9/8/chartex" xmlns:cx2="http://schemas.microsoft.com/office/drawing/2015/10/21/chartex" xmlns:cx3="http://schemas.microsoft.com/office/drawing/2016/5/9/chartex" xmlns:cx4="http://schemas.microsoft.com/office/drawing/2016/5/10/chartex" xmlns:cx5="http://schemas.microsoft.com/office/drawing/2016/5/11/chartex" xmlns:cx6="http://schemas.microsoft.com/office/drawing/2016/5/12/chartex" xmlns:cx7="http://schemas.microsoft.com/office/drawing/2016/5/13/chartex" xmlns:cx8="http://schemas.microsoft.com/office/drawing/2016/5/14/chartex" xmlns:mc="http://schemas.openxmlformats.org/markup-compatibility/2006" xmlns:aink="http://schemas.microsoft.com/office/drawing/2016/ink" xmlns:am3d="http://schemas.microsoft.com/office/drawing/2017/model3d" xmlns:o="urn:schemas-microsoft-com:office:office" xmlns:r="http://schemas.openxmlformats.org/officeDocument/2006/relationships" xmlns:m="http://schemas.openxmlformats.org/officeDocument/2006/math" xmlns:v="urn:schemas-microsoft-com:vml" xmlns:wp14="http://schemas.microsoft.com/office/word/2010/wordprocessingDrawing" xmlns:wp="http://schemas.openxmlformats.org/drawingml/2006/wordprocessingDrawing" xmlns:w10="urn:schemas-microsoft-com:office:word" xmlns:w="http://schemas.openxmlformats.org/wordprocessingml/2006/main" xmlns:w14="http://schemas.microsoft.com/office/word/2010/wordml" xmlns:w15="http://schemas.microsoft.com/office/word/2012/wordml" xmlns:w16cex="http://schemas.microsoft.com/office/word/2018/wordml/cex" xmlns:w16cid="http://schemas.microsoft.com/office/word/2016/wordml/cid" xmlns:w16="http://schemas.microsoft.com/office/word/2018/wordml" xmlns:w16se="http://schemas.microsoft.com/office/word/2015/wordml/symex" xmlns:wpg="http://schemas.microsoft.com/office/word/2010/wordprocessingGroup" xmlns:wpi="http://schemas.microsoft.com/office/word/2010/wordprocessingInk" xmlns:wne="http://schemas.microsoft.com/office/word/2006/wordml" xmlns:wps="http://schemas.microsoft.com/office/word/2010/wordprocessingShape" mc:Ignorable="w14 w15 w16se w16cid w16 w16cex wp14">
   <w:sdt>
     <w:sdtPr>
@@ -710,6 +753,7 @@
       <w:dataBinding w:prefixMappings="xmlns:ns0='http://purl.org/dc/elements/1.1/' xmlns:ns1='http://schemas.openxmlformats.org/package/2006/metadata/core-properties' " w:xpath="/ns1:coreProperties[1]/ns0:creator[1]" w:storeItemID="{6C3C8BC8-F283-45AE-878A-BAB7291924A1}"/>
       <w:text/>
     </w:sdtPr>
+    <w:sdtEndPr/>
     <w:sdtContent>
       <w:p>
         <w:pPr>
@@ -756,6 +800,7 @@
         <w:calendar w:val="gregorian"/>
       </w:date>
     </w:sdtPr>
+    <w:sdtEndPr/>
     <w:sdtContent>
       <w:p>
         <w:pPr>
@@ -820,11 +865,39 @@
             <w:sz w:val="20"/>
             <w:szCs w:val="20"/>
           </w:rPr>
-          <w:t>Paralog targets and drugs fo Entamoeba histolytica</w:t>
+          <w:t>Paralog targets and drugs fo</w:t>
+        </w:r>
+        <w:r>
+          <w:rPr>
+            <w:caps/>
+            <w:color w:val="44546A" w:themeColor="text2"/>
+            <w:sz w:val="20"/>
+            <w:szCs w:val="20"/>
+          </w:rPr>
+          <w:t>r</w:t>
+        </w:r>
+        <w:r>
+          <w:rPr>
+            <w:caps/>
+            <w:color w:val="44546A" w:themeColor="text2"/>
+            <w:sz w:val="20"/>
+            <w:szCs w:val="20"/>
+          </w:rPr>
+          <w:t xml:space="preserve"> Entamoeba histolytica</w:t>
         </w:r>
       </w:sdtContent>
     </w:sdt>
   </w:p>
+  <w:p>
+    <w:pPr>
+      <w:pStyle w:val="Header"/>
+    </w:pPr>
+  </w:p>
+</w:hdr>
+</file>
+
+<file path=word/header3.xml><?xml version="1.0" encoding="utf-8"?>
+<w:hdr xmlns:wpc="http://schemas.microsoft.com/office/word/2010/wordprocessingCanvas" xmlns:cx="http://schemas.microsoft.com/office/drawing/2014/chartex" xmlns:cx1="http://schemas.microsoft.com/office/drawing/2015/9/8/chartex" xmlns:cx2="http://schemas.microsoft.com/office/drawing/2015/10/21/chartex" xmlns:cx3="http://schemas.microsoft.com/office/drawing/2016/5/9/chartex" xmlns:cx4="http://schemas.microsoft.com/office/drawing/2016/5/10/chartex" xmlns:cx5="http://schemas.microsoft.com/office/drawing/2016/5/11/chartex" xmlns:cx6="http://schemas.microsoft.com/office/drawing/2016/5/12/chartex" xmlns:cx7="http://schemas.microsoft.com/office/drawing/2016/5/13/chartex" xmlns:cx8="http://schemas.microsoft.com/office/drawing/2016/5/14/chartex" xmlns:mc="http://schemas.openxmlformats.org/markup-compatibility/2006" xmlns:aink="http://schemas.microsoft.com/office/drawing/2016/ink" xmlns:am3d="http://schemas.microsoft.com/office/drawing/2017/model3d" xmlns:o="urn:schemas-microsoft-com:office:office" xmlns:r="http://schemas.openxmlformats.org/officeDocument/2006/relationships" xmlns:m="http://schemas.openxmlformats.org/officeDocument/2006/math" xmlns:v="urn:schemas-microsoft-com:vml" xmlns:wp14="http://schemas.microsoft.com/office/word/2010/wordprocessingDrawing" xmlns:wp="http://schemas.openxmlformats.org/drawingml/2006/wordprocessingDrawing" xmlns:w10="urn:schemas-microsoft-com:office:word" xmlns:w="http://schemas.openxmlformats.org/wordprocessingml/2006/main" xmlns:w14="http://schemas.microsoft.com/office/word/2010/wordml" xmlns:w15="http://schemas.microsoft.com/office/word/2012/wordml" xmlns:w16cex="http://schemas.microsoft.com/office/word/2018/wordml/cex" xmlns:w16cid="http://schemas.microsoft.com/office/word/2016/wordml/cid" xmlns:w16="http://schemas.microsoft.com/office/word/2018/wordml" xmlns:w16se="http://schemas.microsoft.com/office/word/2015/wordml/symex" xmlns:wpg="http://schemas.microsoft.com/office/word/2010/wordprocessingGroup" xmlns:wpi="http://schemas.microsoft.com/office/word/2010/wordprocessingInk" xmlns:wne="http://schemas.microsoft.com/office/word/2006/wordml" xmlns:wps="http://schemas.microsoft.com/office/word/2010/wordprocessingShape" mc:Ignorable="w14 w15 w16se w16cid w16 w16cex wp14">
   <w:p>
     <w:pPr>
       <w:pStyle w:val="Header"/>
@@ -956,6 +1029,7 @@
     <w:lsdException w:name="HTML Sample" w:semiHidden="1" w:unhideWhenUsed="1"/>
     <w:lsdException w:name="HTML Typewriter" w:semiHidden="1" w:unhideWhenUsed="1"/>
     <w:lsdException w:name="HTML Variable" w:semiHidden="1" w:unhideWhenUsed="1"/>
+    <w:lsdException w:name="Normal Table" w:semiHidden="1" w:unhideWhenUsed="1"/>
     <w:lsdException w:name="annotation subject" w:semiHidden="1" w:unhideWhenUsed="1"/>
     <w:lsdException w:name="No List" w:semiHidden="1" w:unhideWhenUsed="1"/>
     <w:lsdException w:name="Outline List 1" w:semiHidden="1" w:unhideWhenUsed="1"/>
@@ -1002,8 +1076,10 @@
     <w:lsdException w:name="Table Subtle 2" w:semiHidden="1" w:unhideWhenUsed="1"/>
     <w:lsdException w:name="Table Web 1" w:semiHidden="1" w:unhideWhenUsed="1"/>
     <w:lsdException w:name="Table Web 2" w:semiHidden="1" w:unhideWhenUsed="1"/>
+    <w:lsdException w:name="Table Web 3" w:semiHidden="1" w:unhideWhenUsed="1"/>
     <w:lsdException w:name="Balloon Text" w:semiHidden="1" w:unhideWhenUsed="1"/>
     <w:lsdException w:name="Table Grid" w:uiPriority="39"/>
+    <w:lsdException w:name="Table Theme" w:semiHidden="1" w:unhideWhenUsed="1"/>
     <w:lsdException w:name="Placeholder Text" w:semiHidden="1"/>
     <w:lsdException w:name="No Spacing" w:uiPriority="1" w:qFormat="1"/>
     <w:lsdException w:name="Light Shading" w:uiPriority="60"/>
@@ -1253,6 +1329,7 @@
   <w:style w:type="character" w:default="1" w:styleId="DefaultParagraphFont">
     <w:name w:val="Default Paragraph Font"/>
     <w:uiPriority w:val="1"/>
+    <w:semiHidden/>
     <w:unhideWhenUsed/>
   </w:style>
   <w:style w:type="table" w:default="1" w:styleId="TableNormal">
@@ -1589,6 +1666,8 @@
   <w:rsids>
     <w:rsidRoot w:val="001A0CDC"/>
     <w:rsid w:val="001A0CDC"/>
+    <w:rsid w:val="00356D7C"/>
+    <w:rsid w:val="00541598"/>
     <w:rsid w:val="0061683F"/>
   </w:rsids>
   <m:mathPr>

</xml_diff>